<commit_message>
remving ldr and updating docs
</commit_message>
<xml_diff>
--- a/Documents/sensorboard_eisteddfod-doc.docx
+++ b/Documents/sensorboard_eisteddfod-doc.docx
@@ -16,6 +16,7 @@
         </w:rPr>
         <w:t xml:space="preserve">Arduino </w:t>
       </w:r>
+      <w:proofErr w:type="spellStart"/>
       <w:r>
         <w:rPr>
           <w:b/>
@@ -23,6 +24,7 @@
         </w:rPr>
         <w:t>Sensorboard</w:t>
       </w:r>
+      <w:proofErr w:type="spellEnd"/>
     </w:p>
     <w:p/>
     <w:p>
@@ -34,7 +36,23 @@
         </w:numPr>
       </w:pPr>
       <w:r>
-        <w:t>Made by Cai Langstaff and Helen Miles as a project for the Aberystwyth Robotics Club.</w:t>
+        <w:t xml:space="preserve">Made by </w:t>
+      </w:r>
+      <w:proofErr w:type="spellStart"/>
+      <w:r>
+        <w:t>Cai</w:t>
+      </w:r>
+      <w:proofErr w:type="spellEnd"/>
+      <w:r>
+        <w:t xml:space="preserve"> </w:t>
+      </w:r>
+      <w:proofErr w:type="spellStart"/>
+      <w:r>
+        <w:t>Langstaff</w:t>
+      </w:r>
+      <w:proofErr w:type="spellEnd"/>
+      <w:r>
+        <w:t xml:space="preserve"> and Helen Miles as a project for the Aberystwyth Robotics Club.</w:t>
       </w:r>
     </w:p>
     <w:p>
@@ -46,7 +64,15 @@
         </w:numPr>
       </w:pPr>
       <w:r>
-        <w:t>The club meets 3:30-5:30pm every wedsnesday;</w:t>
+        <w:t xml:space="preserve">The club meets 3:30-5:30pm every </w:t>
+      </w:r>
+      <w:proofErr w:type="spellStart"/>
+      <w:r>
+        <w:t>wedsnesday</w:t>
+      </w:r>
+      <w:proofErr w:type="spellEnd"/>
+      <w:r>
+        <w:t>;</w:t>
       </w:r>
       <w:r>
         <w:t xml:space="preserve"> there are</w:t>
@@ -76,7 +102,15 @@
         </w:numPr>
       </w:pPr>
       <w:r>
-        <w:t>The sensorboard contains lots of sensors regularly used in robotics, but this lets us show how things can connect together.</w:t>
+        <w:t xml:space="preserve">The </w:t>
+      </w:r>
+      <w:proofErr w:type="spellStart"/>
+      <w:r>
+        <w:t>sensorboard</w:t>
+      </w:r>
+      <w:proofErr w:type="spellEnd"/>
+      <w:r>
+        <w:t xml:space="preserve"> contains lots of sensors regularly used in robotics, but this lets us show how things can connect together.</w:t>
       </w:r>
     </w:p>
     <w:p>
@@ -132,23 +166,16 @@
         </w:numPr>
       </w:pPr>
       <w:r>
-        <w:t>The board needs to be connected to the power supply</w:t>
-      </w:r>
-    </w:p>
-    <w:p>
-      <w:pPr>
-        <w:pStyle w:val="ListParagraph"/>
-        <w:numPr>
-          <w:ilvl w:val="1"/>
-          <w:numId w:val="2"/>
-        </w:numPr>
-      </w:pPr>
-      <w:r>
-        <w:rPr>
-          <w:b/>
-        </w:rPr>
-        <w:t>More details here</w:t>
-      </w:r>
+        <w:t>The board nee</w:t>
+      </w:r>
+      <w:r>
+        <w:t xml:space="preserve">ds to be connected to the power, there’s a plug that </w:t>
+      </w:r>
+      <w:proofErr w:type="spellStart"/>
+      <w:r>
+        <w:t>detatches</w:t>
+      </w:r>
+      <w:proofErr w:type="spellEnd"/>
     </w:p>
     <w:p>
       <w:pPr>
@@ -171,7 +198,10 @@
         </w:numPr>
       </w:pPr>
       <w:r>
-        <w:t>If something goes wrong, you can reset the board by pressing the tiny red button on the Arduino, or just by turning it off and on again at the power supply.</w:t>
+        <w:t>If something goes wrong, you can reset the board by pressing the tiny red button on the Arduino, or just by turning it off a</w:t>
+      </w:r>
+      <w:r>
+        <w:t>nd on again at the power supply</w:t>
       </w:r>
     </w:p>
     <w:p/>
@@ -224,6 +254,7 @@
           </w:tcPr>
           <w:p>
             <w:pPr>
+              <w:spacing w:line="276" w:lineRule="auto"/>
               <w:rPr>
                 <w:b/>
               </w:rPr>
@@ -242,6 +273,7 @@
           </w:tcPr>
           <w:p>
             <w:pPr>
+              <w:spacing w:line="276" w:lineRule="auto"/>
               <w:rPr>
                 <w:b/>
               </w:rPr>
@@ -261,6 +293,9 @@
             <w:tcW w:w="2880" w:type="dxa"/>
           </w:tcPr>
           <w:p>
+            <w:pPr>
+              <w:spacing w:line="276" w:lineRule="auto"/>
+            </w:pPr>
             <w:r>
               <w:t>Temperature and Humidity</w:t>
             </w:r>
@@ -271,6 +306,9 @@
             <w:tcW w:w="7380" w:type="dxa"/>
           </w:tcPr>
           <w:p>
+            <w:pPr>
+              <w:spacing w:line="276" w:lineRule="auto"/>
+            </w:pPr>
             <w:r>
               <w:t>Currently no output – we plan to put a screen on the board in the future</w:t>
             </w:r>
@@ -283,6 +321,9 @@
             <w:tcW w:w="2880" w:type="dxa"/>
           </w:tcPr>
           <w:p>
+            <w:pPr>
+              <w:spacing w:line="276" w:lineRule="auto"/>
+            </w:pPr>
             <w:r>
               <w:t>Light Blocking</w:t>
             </w:r>
@@ -293,11 +334,16 @@
             <w:tcW w:w="7380" w:type="dxa"/>
           </w:tcPr>
           <w:p>
+            <w:pPr>
+              <w:spacing w:line="276" w:lineRule="auto"/>
+            </w:pPr>
             <w:r>
               <w:t>Passive Buzzer plays arpeggio</w:t>
             </w:r>
           </w:p>
         </w:tc>
+        <w:bookmarkStart w:id="0" w:name="_GoBack"/>
+        <w:bookmarkEnd w:id="0"/>
       </w:tr>
       <w:tr>
         <w:tc>
@@ -305,6 +351,9 @@
             <w:tcW w:w="2880" w:type="dxa"/>
           </w:tcPr>
           <w:p>
+            <w:pPr>
+              <w:spacing w:line="276" w:lineRule="auto"/>
+            </w:pPr>
             <w:r>
               <w:t>Reed Switch</w:t>
             </w:r>
@@ -315,6 +364,9 @@
             <w:tcW w:w="7380" w:type="dxa"/>
           </w:tcPr>
           <w:p>
+            <w:pPr>
+              <w:spacing w:line="276" w:lineRule="auto"/>
+            </w:pPr>
             <w:r>
               <w:t>Flashes RGB LED to left</w:t>
             </w:r>
@@ -327,6 +379,9 @@
             <w:tcW w:w="2880" w:type="dxa"/>
           </w:tcPr>
           <w:p>
+            <w:pPr>
+              <w:spacing w:line="276" w:lineRule="auto"/>
+            </w:pPr>
             <w:r>
               <w:t>White Button</w:t>
             </w:r>
@@ -337,6 +392,9 @@
             <w:tcW w:w="7380" w:type="dxa"/>
           </w:tcPr>
           <w:p>
+            <w:pPr>
+              <w:spacing w:line="276" w:lineRule="auto"/>
+            </w:pPr>
             <w:r>
               <w:t>Hold to activate the 7 Colour Flash (above)</w:t>
             </w:r>
@@ -349,6 +407,9 @@
             <w:tcW w:w="2880" w:type="dxa"/>
           </w:tcPr>
           <w:p>
+            <w:pPr>
+              <w:spacing w:line="276" w:lineRule="auto"/>
+            </w:pPr>
             <w:r>
               <w:t>Ultrasound</w:t>
             </w:r>
@@ -359,6 +420,9 @@
             <w:tcW w:w="7380" w:type="dxa"/>
           </w:tcPr>
           <w:p>
+            <w:pPr>
+              <w:spacing w:line="276" w:lineRule="auto"/>
+            </w:pPr>
             <w:r>
               <w:t>Hold an object in front of the sensor – for distances under ~50cm it will cycle through RGB on the above LED based on the distance of the object</w:t>
             </w:r>
@@ -371,6 +435,9 @@
             <w:tcW w:w="2880" w:type="dxa"/>
           </w:tcPr>
           <w:p>
+            <w:pPr>
+              <w:spacing w:line="276" w:lineRule="auto"/>
+            </w:pPr>
             <w:r>
               <w:t>IR Blocking</w:t>
             </w:r>
@@ -381,6 +448,9 @@
             <w:tcW w:w="7380" w:type="dxa"/>
           </w:tcPr>
           <w:p>
+            <w:pPr>
+              <w:spacing w:line="276" w:lineRule="auto"/>
+            </w:pPr>
             <w:r>
               <w:t>Contains an emitter and receiver both pointing upwards on the sensor chip – putting your hand in front of the two sensors activates the 2 colour LED to the right</w:t>
             </w:r>
@@ -393,6 +463,9 @@
             <w:tcW w:w="2880" w:type="dxa"/>
           </w:tcPr>
           <w:p>
+            <w:pPr>
+              <w:spacing w:line="276" w:lineRule="auto"/>
+            </w:pPr>
             <w:r>
               <w:t>Microphone</w:t>
             </w:r>
@@ -403,6 +476,9 @@
             <w:tcW w:w="7380" w:type="dxa"/>
           </w:tcPr>
           <w:p>
+            <w:pPr>
+              <w:spacing w:line="276" w:lineRule="auto"/>
+            </w:pPr>
             <w:r>
               <w:t>Tap for short Active Buzzer</w:t>
             </w:r>
@@ -418,6 +494,9 @@
             <w:tcW w:w="2880" w:type="dxa"/>
           </w:tcPr>
           <w:p>
+            <w:pPr>
+              <w:spacing w:line="276" w:lineRule="auto"/>
+            </w:pPr>
             <w:r>
               <w:t>Rotary Encoder</w:t>
             </w:r>
@@ -428,6 +507,9 @@
             <w:tcW w:w="7380" w:type="dxa"/>
           </w:tcPr>
           <w:p>
+            <w:pPr>
+              <w:spacing w:line="276" w:lineRule="auto"/>
+            </w:pPr>
             <w:r>
               <w:t>Every turn/button press flashes the dragon</w:t>
             </w:r>
@@ -440,6 +522,9 @@
             <w:tcW w:w="2880" w:type="dxa"/>
           </w:tcPr>
           <w:p>
+            <w:pPr>
+              <w:spacing w:line="276" w:lineRule="auto"/>
+            </w:pPr>
             <w:r>
               <w:t>IR Emitter and Receiver</w:t>
             </w:r>
@@ -450,6 +535,9 @@
             <w:tcW w:w="7380" w:type="dxa"/>
           </w:tcPr>
           <w:p>
+            <w:pPr>
+              <w:spacing w:line="276" w:lineRule="auto"/>
+            </w:pPr>
             <w:r>
               <w:t>Flash the RGB LED. You have to block the light then unblock it – the switch will activate after the unblock action</w:t>
             </w:r>
@@ -462,6 +550,9 @@
             <w:tcW w:w="2880" w:type="dxa"/>
           </w:tcPr>
           <w:p>
+            <w:pPr>
+              <w:spacing w:line="276" w:lineRule="auto"/>
+            </w:pPr>
             <w:r>
               <w:t>Touch</w:t>
             </w:r>
@@ -472,6 +563,9 @@
             <w:tcW w:w="7380" w:type="dxa"/>
           </w:tcPr>
           <w:p>
+            <w:pPr>
+              <w:spacing w:line="276" w:lineRule="auto"/>
+            </w:pPr>
             <w:r>
               <w:t>Flash the RGB LED</w:t>
             </w:r>
@@ -484,6 +578,9 @@
             <w:tcW w:w="2880" w:type="dxa"/>
           </w:tcPr>
           <w:p>
+            <w:pPr>
+              <w:spacing w:line="276" w:lineRule="auto"/>
+            </w:pPr>
             <w:r>
               <w:t>Radio Receiver</w:t>
             </w:r>
@@ -494,6 +591,9 @@
             <w:tcW w:w="7380" w:type="dxa"/>
           </w:tcPr>
           <w:p>
+            <w:pPr>
+              <w:spacing w:line="276" w:lineRule="auto"/>
+            </w:pPr>
             <w:r>
               <w:t>Press A and B on the remote to turn the Red/Cyan</w:t>
             </w:r>
@@ -506,6 +606,9 @@
             <w:tcW w:w="2880" w:type="dxa"/>
           </w:tcPr>
           <w:p>
+            <w:pPr>
+              <w:spacing w:line="276" w:lineRule="auto"/>
+            </w:pPr>
             <w:r>
               <w:t>Light-Dependant Resistor (LDR)</w:t>
             </w:r>
@@ -516,8 +619,17 @@
             <w:tcW w:w="7380" w:type="dxa"/>
           </w:tcPr>
           <w:p>
-            <w:r>
-              <w:t>Green LED flashes, delay based on the reading from the LDR</w:t>
+            <w:pPr>
+              <w:spacing w:line="276" w:lineRule="auto"/>
+            </w:pPr>
+            <w:r>
+              <w:t xml:space="preserve">Currently no output because it’s not giving us sensible </w:t>
+            </w:r>
+            <w:r>
+              <w:t>numbers</w:t>
+            </w:r>
+            <w:r>
+              <w:t>, this will be fixed in future.</w:t>
             </w:r>
           </w:p>
         </w:tc>
@@ -528,6 +640,9 @@
             <w:tcW w:w="2880" w:type="dxa"/>
           </w:tcPr>
           <w:p>
+            <w:pPr>
+              <w:spacing w:line="276" w:lineRule="auto"/>
+            </w:pPr>
             <w:r>
               <w:t>Ball Switch</w:t>
             </w:r>
@@ -538,6 +653,9 @@
             <w:tcW w:w="7380" w:type="dxa"/>
           </w:tcPr>
           <w:p>
+            <w:pPr>
+              <w:spacing w:line="276" w:lineRule="auto"/>
+            </w:pPr>
             <w:r>
               <w:t>Move side to side to flash the 2 LEDs above</w:t>
             </w:r>
@@ -550,6 +668,9 @@
             <w:tcW w:w="2880" w:type="dxa"/>
           </w:tcPr>
           <w:p>
+            <w:pPr>
+              <w:spacing w:line="276" w:lineRule="auto"/>
+            </w:pPr>
             <w:r>
               <w:t>Mini Reed Switch</w:t>
             </w:r>
@@ -560,6 +681,9 @@
             <w:tcW w:w="7380" w:type="dxa"/>
           </w:tcPr>
           <w:p>
+            <w:pPr>
+              <w:spacing w:line="276" w:lineRule="auto"/>
+            </w:pPr>
             <w:r>
               <w:t>Wave magnet over it to gradually light the Dragon</w:t>
             </w:r>
@@ -572,6 +696,9 @@
             <w:tcW w:w="2880" w:type="dxa"/>
           </w:tcPr>
           <w:p>
+            <w:pPr>
+              <w:spacing w:line="276" w:lineRule="auto"/>
+            </w:pPr>
             <w:r>
               <w:t>Joystick</w:t>
             </w:r>
@@ -582,6 +709,9 @@
             <w:tcW w:w="7380" w:type="dxa"/>
           </w:tcPr>
           <w:p>
+            <w:pPr>
+              <w:spacing w:line="276" w:lineRule="auto"/>
+            </w:pPr>
             <w:r>
               <w:t>Cyan Red LED: u</w:t>
             </w:r>
@@ -612,8 +742,6 @@
             <w:r>
               <w:t>LEDs</w:t>
             </w:r>
-            <w:bookmarkStart w:id="0" w:name="_GoBack"/>
-            <w:bookmarkEnd w:id="0"/>
             <w:r>
               <w:t>, press to flash</w:t>
             </w:r>
@@ -626,6 +754,9 @@
             <w:tcW w:w="2880" w:type="dxa"/>
           </w:tcPr>
           <w:p>
+            <w:pPr>
+              <w:spacing w:line="276" w:lineRule="auto"/>
+            </w:pPr>
             <w:r>
               <w:t>Button</w:t>
             </w:r>
@@ -636,6 +767,9 @@
             <w:tcW w:w="7380" w:type="dxa"/>
           </w:tcPr>
           <w:p>
+            <w:pPr>
+              <w:spacing w:line="276" w:lineRule="auto"/>
+            </w:pPr>
             <w:r>
               <w:t>Turns on all of the LEDS</w:t>
             </w:r>

</xml_diff>